<commit_message>
cambios en la estructura del proyecto principal y la documentacion
</commit_message>
<xml_diff>
--- a/Documentación Técnica[1].docx
+++ b/Documentación Técnica[1].docx
@@ -122,19 +122,28 @@
     </w:p>
     <w:p>
       <w:pPr>
-        <w:jc w:val="both"/>
-        <w:rPr>
-          <w:rFonts w:ascii="Verdana" w:hAnsi="Verdana" w:cstheme="majorHAnsi"/>
-        </w:rPr>
-      </w:pPr>
-    </w:p>
-    <w:p>
-      <w:pPr>
-        <w:jc w:val="both"/>
-        <w:rPr>
-          <w:rFonts w:ascii="Verdana" w:hAnsi="Verdana" w:cstheme="majorHAnsi"/>
-        </w:rPr>
-      </w:pPr>
+        <w:rPr>
+          <w:rFonts w:ascii="Verdana" w:hAnsi="Verdana" w:cstheme="majorHAnsi"/>
+        </w:rPr>
+      </w:pPr>
+      <w:r>
+        <w:rPr>
+          <w:rFonts w:ascii="Verdana" w:hAnsi="Verdana" w:cstheme="majorHAnsi"/>
+        </w:rPr>
+        <w:t xml:space="preserve">1. </w:t>
+      </w:r>
+      <w:r>
+        <w:rPr>
+          <w:rFonts w:ascii="Verdana" w:hAnsi="Verdana" w:cstheme="majorHAnsi"/>
+        </w:rPr>
+        <w:t>Micros</w:t>
+      </w:r>
+      <w:r>
+        <w:rPr>
+          <w:rFonts w:ascii="Verdana" w:hAnsi="Verdana" w:cstheme="majorHAnsi"/>
+        </w:rPr>
+        <w:t>ervicio: Gestión del Desempeño del Empleado</w:t>
+      </w:r>
     </w:p>
     <w:p>
       <w:pPr>
@@ -196,13 +205,7 @@
         <w:rPr>
           <w:rFonts w:ascii="Verdana" w:hAnsi="Verdana" w:cstheme="majorHAnsi"/>
         </w:rPr>
-        <w:t>, Spring Data JPA</w:t>
-      </w:r>
-      <w:r>
-        <w:rPr>
-          <w:rFonts w:ascii="Verdana" w:hAnsi="Verdana" w:cstheme="majorHAnsi"/>
-        </w:rPr>
-        <w:t xml:space="preserve">, </w:t>
+        <w:t xml:space="preserve">, Spring Data JPA, </w:t>
       </w:r>
       <w:proofErr w:type="spellStart"/>
       <w:r>
@@ -229,13 +232,7 @@
         <w:rPr>
           <w:rFonts w:ascii="Verdana" w:hAnsi="Verdana" w:cstheme="majorHAnsi"/>
         </w:rPr>
-        <w:t xml:space="preserve">Base de Datos: </w:t>
-      </w:r>
-      <w:r>
-        <w:rPr>
-          <w:rFonts w:ascii="Verdana" w:hAnsi="Verdana" w:cstheme="majorHAnsi"/>
-        </w:rPr>
-        <w:t>MySQL</w:t>
+        <w:t>Base de Datos: MySQL</w:t>
       </w:r>
     </w:p>
     <w:p>
@@ -303,16 +300,477 @@
     </w:p>
     <w:p>
       <w:pPr>
-        <w:rPr>
-          <w:rFonts w:ascii="Verdana" w:hAnsi="Verdana" w:cstheme="majorHAnsi"/>
-        </w:rPr>
-      </w:pPr>
-      <w:r>
-        <w:rPr>
-          <w:rFonts w:ascii="Verdana" w:hAnsi="Verdana" w:cstheme="majorHAnsi"/>
-        </w:rPr>
-        <w:t>1. Servicio: Gestión del Desempeño del Empleado</w:t>
-      </w:r>
+        <w:jc w:val="both"/>
+        <w:rPr>
+          <w:rFonts w:ascii="Verdana" w:hAnsi="Verdana" w:cstheme="majorHAnsi"/>
+        </w:rPr>
+      </w:pPr>
+      <w:r>
+        <w:rPr>
+          <w:rFonts w:ascii="Verdana" w:hAnsi="Verdana" w:cstheme="majorHAnsi"/>
+        </w:rPr>
+        <w:t>Detalles del proyecto:</w:t>
+      </w:r>
+    </w:p>
+    <w:p>
+      <w:pPr>
+        <w:jc w:val="both"/>
+        <w:rPr>
+          <w:rFonts w:ascii="Verdana" w:hAnsi="Verdana" w:cstheme="majorHAnsi"/>
+        </w:rPr>
+      </w:pPr>
+      <w:r>
+        <w:rPr>
+          <w:rFonts w:ascii="Verdana" w:hAnsi="Verdana" w:cstheme="majorHAnsi"/>
+        </w:rPr>
+        <w:t xml:space="preserve">Spring </w:t>
+      </w:r>
+      <w:proofErr w:type="spellStart"/>
+      <w:r>
+        <w:rPr>
+          <w:rFonts w:ascii="Verdana" w:hAnsi="Verdana" w:cstheme="majorHAnsi"/>
+        </w:rPr>
+        <w:t>Boot</w:t>
+      </w:r>
+      <w:proofErr w:type="spellEnd"/>
+    </w:p>
+    <w:p>
+      <w:pPr>
+        <w:pStyle w:val="Prrafodelista"/>
+        <w:numPr>
+          <w:ilvl w:val="0"/>
+          <w:numId w:val="4"/>
+        </w:numPr>
+        <w:jc w:val="both"/>
+        <w:rPr>
+          <w:rFonts w:ascii="Verdana" w:hAnsi="Verdana" w:cstheme="majorHAnsi"/>
+        </w:rPr>
+      </w:pPr>
+      <w:r>
+        <w:rPr>
+          <w:rFonts w:ascii="Verdana" w:hAnsi="Verdana" w:cstheme="majorHAnsi"/>
+        </w:rPr>
+        <w:t>Project: Maven</w:t>
+      </w:r>
+    </w:p>
+    <w:p>
+      <w:pPr>
+        <w:pStyle w:val="Prrafodelista"/>
+        <w:numPr>
+          <w:ilvl w:val="0"/>
+          <w:numId w:val="4"/>
+        </w:numPr>
+        <w:jc w:val="both"/>
+        <w:rPr>
+          <w:rFonts w:ascii="Verdana" w:hAnsi="Verdana" w:cstheme="majorHAnsi"/>
+        </w:rPr>
+      </w:pPr>
+      <w:proofErr w:type="spellStart"/>
+      <w:r>
+        <w:rPr>
+          <w:rFonts w:ascii="Verdana" w:hAnsi="Verdana" w:cstheme="majorHAnsi"/>
+        </w:rPr>
+        <w:t>Language</w:t>
+      </w:r>
+      <w:proofErr w:type="spellEnd"/>
+      <w:r>
+        <w:rPr>
+          <w:rFonts w:ascii="Verdana" w:hAnsi="Verdana" w:cstheme="majorHAnsi"/>
+        </w:rPr>
+        <w:t>: Java</w:t>
+      </w:r>
+    </w:p>
+    <w:p>
+      <w:pPr>
+        <w:pStyle w:val="Prrafodelista"/>
+        <w:numPr>
+          <w:ilvl w:val="0"/>
+          <w:numId w:val="4"/>
+        </w:numPr>
+        <w:jc w:val="both"/>
+        <w:rPr>
+          <w:rFonts w:ascii="Verdana" w:hAnsi="Verdana" w:cstheme="majorHAnsi"/>
+        </w:rPr>
+      </w:pPr>
+      <w:proofErr w:type="spellStart"/>
+      <w:r>
+        <w:rPr>
+          <w:rFonts w:ascii="Verdana" w:hAnsi="Verdana" w:cstheme="majorHAnsi"/>
+        </w:rPr>
+        <w:t>Version</w:t>
+      </w:r>
+      <w:proofErr w:type="spellEnd"/>
+      <w:r>
+        <w:rPr>
+          <w:rFonts w:ascii="Verdana" w:hAnsi="Verdana" w:cstheme="majorHAnsi"/>
+        </w:rPr>
+        <w:t>: 3.4.4</w:t>
+      </w:r>
+    </w:p>
+    <w:p>
+      <w:pPr>
+        <w:ind w:left="360"/>
+        <w:jc w:val="both"/>
+        <w:rPr>
+          <w:rFonts w:ascii="Verdana" w:hAnsi="Verdana" w:cstheme="majorHAnsi"/>
+        </w:rPr>
+      </w:pPr>
+      <w:r>
+        <w:rPr>
+          <w:rFonts w:ascii="Verdana" w:hAnsi="Verdana" w:cstheme="majorHAnsi"/>
+        </w:rPr>
+        <w:t xml:space="preserve">Project </w:t>
+      </w:r>
+      <w:proofErr w:type="spellStart"/>
+      <w:r>
+        <w:rPr>
+          <w:rFonts w:ascii="Verdana" w:hAnsi="Verdana" w:cstheme="majorHAnsi"/>
+        </w:rPr>
+        <w:t>Metadata</w:t>
+      </w:r>
+      <w:proofErr w:type="spellEnd"/>
+    </w:p>
+    <w:p>
+      <w:pPr>
+        <w:ind w:left="360"/>
+        <w:jc w:val="both"/>
+        <w:rPr>
+          <w:rFonts w:ascii="Verdana" w:hAnsi="Verdana" w:cstheme="majorHAnsi"/>
+        </w:rPr>
+      </w:pPr>
+      <w:proofErr w:type="spellStart"/>
+      <w:r>
+        <w:rPr>
+          <w:rFonts w:ascii="Verdana" w:hAnsi="Verdana" w:cstheme="majorHAnsi"/>
+        </w:rPr>
+        <w:t>Group</w:t>
+      </w:r>
+      <w:proofErr w:type="spellEnd"/>
+      <w:r>
+        <w:rPr>
+          <w:rFonts w:ascii="Verdana" w:hAnsi="Verdana" w:cstheme="majorHAnsi"/>
+        </w:rPr>
+        <w:t xml:space="preserve">: </w:t>
+      </w:r>
+      <w:proofErr w:type="spellStart"/>
+      <w:proofErr w:type="gramStart"/>
+      <w:r>
+        <w:rPr>
+          <w:rFonts w:ascii="Verdana" w:hAnsi="Verdana" w:cstheme="majorHAnsi"/>
+        </w:rPr>
+        <w:t>api.cibertec</w:t>
+      </w:r>
+      <w:proofErr w:type="gramEnd"/>
+      <w:r>
+        <w:rPr>
+          <w:rFonts w:ascii="Verdana" w:hAnsi="Verdana" w:cstheme="majorHAnsi"/>
+        </w:rPr>
+        <w:t>.performance</w:t>
+      </w:r>
+      <w:proofErr w:type="spellEnd"/>
+    </w:p>
+    <w:p>
+      <w:pPr>
+        <w:ind w:left="360"/>
+        <w:jc w:val="both"/>
+        <w:rPr>
+          <w:rFonts w:ascii="Verdana" w:hAnsi="Verdana" w:cstheme="majorHAnsi"/>
+        </w:rPr>
+      </w:pPr>
+      <w:proofErr w:type="spellStart"/>
+      <w:r>
+        <w:rPr>
+          <w:rFonts w:ascii="Verdana" w:hAnsi="Verdana" w:cstheme="majorHAnsi"/>
+        </w:rPr>
+        <w:t>Artifact</w:t>
+      </w:r>
+      <w:proofErr w:type="spellEnd"/>
+      <w:r>
+        <w:rPr>
+          <w:rFonts w:ascii="Verdana" w:hAnsi="Verdana" w:cstheme="majorHAnsi"/>
+        </w:rPr>
+        <w:t xml:space="preserve">: </w:t>
+      </w:r>
+      <w:proofErr w:type="spellStart"/>
+      <w:r>
+        <w:rPr>
+          <w:rFonts w:ascii="Verdana" w:hAnsi="Verdana" w:cstheme="majorHAnsi"/>
+        </w:rPr>
+        <w:t>employee</w:t>
+      </w:r>
+      <w:proofErr w:type="spellEnd"/>
+    </w:p>
+    <w:p>
+      <w:pPr>
+        <w:ind w:left="360"/>
+        <w:jc w:val="both"/>
+        <w:rPr>
+          <w:rFonts w:ascii="Verdana" w:hAnsi="Verdana" w:cstheme="majorHAnsi"/>
+        </w:rPr>
+      </w:pPr>
+      <w:proofErr w:type="spellStart"/>
+      <w:r>
+        <w:rPr>
+          <w:rFonts w:ascii="Verdana" w:hAnsi="Verdana" w:cstheme="majorHAnsi"/>
+        </w:rPr>
+        <w:t>Name</w:t>
+      </w:r>
+      <w:proofErr w:type="spellEnd"/>
+      <w:r>
+        <w:rPr>
+          <w:rFonts w:ascii="Verdana" w:hAnsi="Verdana" w:cstheme="majorHAnsi"/>
+        </w:rPr>
+        <w:t>: performance</w:t>
+      </w:r>
+    </w:p>
+    <w:p>
+      <w:pPr>
+        <w:ind w:left="360"/>
+        <w:jc w:val="both"/>
+        <w:rPr>
+          <w:rFonts w:ascii="Verdana" w:hAnsi="Verdana" w:cstheme="majorHAnsi"/>
+        </w:rPr>
+      </w:pPr>
+      <w:proofErr w:type="spellStart"/>
+      <w:r>
+        <w:rPr>
+          <w:rFonts w:ascii="Verdana" w:hAnsi="Verdana" w:cstheme="majorHAnsi"/>
+        </w:rPr>
+        <w:t>Package</w:t>
+      </w:r>
+      <w:proofErr w:type="spellEnd"/>
+      <w:r>
+        <w:rPr>
+          <w:rFonts w:ascii="Verdana" w:hAnsi="Verdana" w:cstheme="majorHAnsi"/>
+        </w:rPr>
+        <w:t xml:space="preserve"> </w:t>
+      </w:r>
+      <w:proofErr w:type="spellStart"/>
+      <w:r>
+        <w:rPr>
+          <w:rFonts w:ascii="Verdana" w:hAnsi="Verdana" w:cstheme="majorHAnsi"/>
+        </w:rPr>
+        <w:t>name</w:t>
+      </w:r>
+      <w:proofErr w:type="spellEnd"/>
+      <w:r>
+        <w:rPr>
+          <w:rFonts w:ascii="Verdana" w:hAnsi="Verdana" w:cstheme="majorHAnsi"/>
+        </w:rPr>
+        <w:t xml:space="preserve">: </w:t>
+      </w:r>
+      <w:proofErr w:type="spellStart"/>
+      <w:proofErr w:type="gramStart"/>
+      <w:r>
+        <w:rPr>
+          <w:rFonts w:ascii="Verdana" w:hAnsi="Verdana" w:cstheme="majorHAnsi"/>
+        </w:rPr>
+        <w:t>api.cibertec</w:t>
+      </w:r>
+      <w:proofErr w:type="gramEnd"/>
+      <w:r>
+        <w:rPr>
+          <w:rFonts w:ascii="Verdana" w:hAnsi="Verdana" w:cstheme="majorHAnsi"/>
+        </w:rPr>
+        <w:t>.performance.employee</w:t>
+      </w:r>
+      <w:proofErr w:type="spellEnd"/>
+    </w:p>
+    <w:p>
+      <w:pPr>
+        <w:ind w:left="360"/>
+        <w:jc w:val="both"/>
+        <w:rPr>
+          <w:rFonts w:ascii="Verdana" w:hAnsi="Verdana" w:cstheme="majorHAnsi"/>
+        </w:rPr>
+      </w:pPr>
+      <w:proofErr w:type="spellStart"/>
+      <w:r>
+        <w:rPr>
+          <w:rFonts w:ascii="Verdana" w:hAnsi="Verdana" w:cstheme="majorHAnsi"/>
+        </w:rPr>
+        <w:t>Packaging</w:t>
+      </w:r>
+      <w:proofErr w:type="spellEnd"/>
+      <w:r>
+        <w:rPr>
+          <w:rFonts w:ascii="Verdana" w:hAnsi="Verdana" w:cstheme="majorHAnsi"/>
+        </w:rPr>
+        <w:t>: JAR</w:t>
+      </w:r>
+    </w:p>
+    <w:p>
+      <w:pPr>
+        <w:ind w:left="360"/>
+        <w:jc w:val="both"/>
+        <w:rPr>
+          <w:rFonts w:ascii="Verdana" w:hAnsi="Verdana" w:cstheme="majorHAnsi"/>
+        </w:rPr>
+      </w:pPr>
+      <w:r>
+        <w:rPr>
+          <w:rFonts w:ascii="Verdana" w:hAnsi="Verdana" w:cstheme="majorHAnsi"/>
+        </w:rPr>
+        <w:t>Java: 17</w:t>
+      </w:r>
+    </w:p>
+    <w:p>
+      <w:pPr>
+        <w:ind w:left="360"/>
+        <w:jc w:val="both"/>
+        <w:rPr>
+          <w:rFonts w:ascii="Verdana" w:hAnsi="Verdana" w:cstheme="majorHAnsi"/>
+        </w:rPr>
+      </w:pPr>
+    </w:p>
+    <w:p>
+      <w:pPr>
+        <w:ind w:left="360"/>
+        <w:jc w:val="both"/>
+        <w:rPr>
+          <w:rFonts w:ascii="Verdana" w:hAnsi="Verdana" w:cstheme="majorHAnsi"/>
+        </w:rPr>
+      </w:pPr>
+      <w:proofErr w:type="spellStart"/>
+      <w:r>
+        <w:rPr>
+          <w:rFonts w:ascii="Verdana" w:hAnsi="Verdana" w:cstheme="majorHAnsi"/>
+        </w:rPr>
+        <w:t>Dependencies</w:t>
+      </w:r>
+      <w:proofErr w:type="spellEnd"/>
+      <w:r>
+        <w:rPr>
+          <w:rFonts w:ascii="Verdana" w:hAnsi="Verdana" w:cstheme="majorHAnsi"/>
+        </w:rPr>
+        <w:t>:</w:t>
+      </w:r>
+    </w:p>
+    <w:p>
+      <w:pPr>
+        <w:pStyle w:val="Prrafodelista"/>
+        <w:numPr>
+          <w:ilvl w:val="0"/>
+          <w:numId w:val="4"/>
+        </w:numPr>
+        <w:jc w:val="both"/>
+        <w:rPr>
+          <w:rFonts w:ascii="Verdana" w:hAnsi="Verdana" w:cstheme="majorHAnsi"/>
+        </w:rPr>
+      </w:pPr>
+      <w:r>
+        <w:rPr>
+          <w:rFonts w:ascii="Verdana" w:hAnsi="Verdana" w:cstheme="majorHAnsi"/>
+        </w:rPr>
+        <w:t>Lombok</w:t>
+      </w:r>
+    </w:p>
+    <w:p>
+      <w:pPr>
+        <w:pStyle w:val="Prrafodelista"/>
+        <w:numPr>
+          <w:ilvl w:val="0"/>
+          <w:numId w:val="4"/>
+        </w:numPr>
+        <w:jc w:val="both"/>
+        <w:rPr>
+          <w:rFonts w:ascii="Verdana" w:hAnsi="Verdana" w:cstheme="majorHAnsi"/>
+        </w:rPr>
+      </w:pPr>
+      <w:r>
+        <w:rPr>
+          <w:rFonts w:ascii="Verdana" w:hAnsi="Verdana" w:cstheme="majorHAnsi"/>
+        </w:rPr>
+        <w:t>Spring Data JPA</w:t>
+      </w:r>
+    </w:p>
+    <w:p>
+      <w:pPr>
+        <w:pStyle w:val="Prrafodelista"/>
+        <w:numPr>
+          <w:ilvl w:val="0"/>
+          <w:numId w:val="4"/>
+        </w:numPr>
+        <w:jc w:val="both"/>
+        <w:rPr>
+          <w:rFonts w:ascii="Verdana" w:hAnsi="Verdana" w:cstheme="majorHAnsi"/>
+        </w:rPr>
+      </w:pPr>
+      <w:r>
+        <w:rPr>
+          <w:rFonts w:ascii="Verdana" w:hAnsi="Verdana" w:cstheme="majorHAnsi"/>
+        </w:rPr>
+        <w:t xml:space="preserve">Spring </w:t>
+      </w:r>
+      <w:proofErr w:type="spellStart"/>
+      <w:r>
+        <w:rPr>
+          <w:rFonts w:ascii="Verdana" w:hAnsi="Verdana" w:cstheme="majorHAnsi"/>
+        </w:rPr>
+        <w:t>Boot</w:t>
+      </w:r>
+      <w:proofErr w:type="spellEnd"/>
+      <w:r>
+        <w:rPr>
+          <w:rFonts w:ascii="Verdana" w:hAnsi="Verdana" w:cstheme="majorHAnsi"/>
+        </w:rPr>
+        <w:t xml:space="preserve"> </w:t>
+      </w:r>
+      <w:proofErr w:type="spellStart"/>
+      <w:r>
+        <w:rPr>
+          <w:rFonts w:ascii="Verdana" w:hAnsi="Verdana" w:cstheme="majorHAnsi"/>
+        </w:rPr>
+        <w:t>DevTools</w:t>
+      </w:r>
+      <w:proofErr w:type="spellEnd"/>
+    </w:p>
+    <w:p>
+      <w:pPr>
+        <w:pStyle w:val="Prrafodelista"/>
+        <w:numPr>
+          <w:ilvl w:val="0"/>
+          <w:numId w:val="4"/>
+        </w:numPr>
+        <w:jc w:val="both"/>
+        <w:rPr>
+          <w:rFonts w:ascii="Verdana" w:hAnsi="Verdana" w:cstheme="majorHAnsi"/>
+        </w:rPr>
+      </w:pPr>
+      <w:r>
+        <w:rPr>
+          <w:rFonts w:ascii="Verdana" w:hAnsi="Verdana" w:cstheme="majorHAnsi"/>
+        </w:rPr>
+        <w:t>Spring Web</w:t>
+      </w:r>
+    </w:p>
+    <w:p>
+      <w:pPr>
+        <w:pStyle w:val="Prrafodelista"/>
+        <w:numPr>
+          <w:ilvl w:val="0"/>
+          <w:numId w:val="4"/>
+        </w:numPr>
+        <w:jc w:val="both"/>
+        <w:rPr>
+          <w:rFonts w:ascii="Verdana" w:hAnsi="Verdana" w:cstheme="majorHAnsi"/>
+        </w:rPr>
+      </w:pPr>
+      <w:r>
+        <w:rPr>
+          <w:rFonts w:ascii="Verdana" w:hAnsi="Verdana" w:cstheme="majorHAnsi"/>
+        </w:rPr>
+        <w:lastRenderedPageBreak/>
+        <w:t>MySQL Driver</w:t>
+      </w:r>
+    </w:p>
+    <w:p>
+      <w:pPr>
+        <w:jc w:val="both"/>
+        <w:rPr>
+          <w:rFonts w:ascii="Verdana" w:hAnsi="Verdana" w:cstheme="majorHAnsi"/>
+        </w:rPr>
+      </w:pPr>
     </w:p>
     <w:p>
       <w:pPr>
@@ -539,14 +997,7 @@
               <w:rPr>
                 <w:rFonts w:ascii="Verdana" w:hAnsi="Verdana" w:cstheme="majorHAnsi"/>
               </w:rPr>
-              <w:t xml:space="preserve">Esta tabla toma la forma en la que puede ser medible los diferentes </w:t>
-            </w:r>
-            <w:r>
-              <w:rPr>
-                <w:rFonts w:ascii="Verdana" w:hAnsi="Verdana" w:cstheme="majorHAnsi"/>
-              </w:rPr>
-              <w:lastRenderedPageBreak/>
-              <w:t xml:space="preserve">tipos de indicadores, para categorizarlos y ser usados en la relación </w:t>
+              <w:t xml:space="preserve">Esta tabla toma la forma en la que puede ser medible los diferentes tipos de indicadores, para categorizarlos y ser usados en la relación </w:t>
             </w:r>
             <w:proofErr w:type="spellStart"/>
             <w:r>
@@ -575,7 +1026,6 @@
               <w:rPr>
                 <w:rFonts w:ascii="Verdana" w:hAnsi="Verdana" w:cstheme="majorHAnsi"/>
               </w:rPr>
-              <w:lastRenderedPageBreak/>
               <w:t>Employ</w:t>
             </w:r>
             <w:r>
@@ -809,6 +1259,7 @@
         <w:rPr>
           <w:rFonts w:ascii="Verdana" w:hAnsi="Verdana" w:cstheme="majorHAnsi"/>
         </w:rPr>
+        <w:lastRenderedPageBreak/>
         <w:t>Descripción general:</w:t>
       </w:r>
     </w:p>
@@ -1068,6 +1519,119 @@
     </w:lvl>
   </w:abstractNum>
   <w:abstractNum w:abstractNumId="1" w15:restartNumberingAfterBreak="0">
+    <w:nsid w:val="3D855D97"/>
+    <w:multiLevelType w:val="hybridMultilevel"/>
+    <w:tmpl w:val="B5FE8214"/>
+    <w:lvl w:ilvl="0" w:tplc="4E9E59FC">
+      <w:start w:val="1"/>
+      <w:numFmt w:val="bullet"/>
+      <w:lvlText w:val="-"/>
+      <w:lvlJc w:val="left"/>
+      <w:pPr>
+        <w:ind w:left="720" w:hanging="360"/>
+      </w:pPr>
+      <w:rPr>
+        <w:rFonts w:ascii="Verdana" w:eastAsiaTheme="minorHAnsi" w:hAnsi="Verdana" w:cstheme="majorHAnsi" w:hint="default"/>
+      </w:rPr>
+    </w:lvl>
+    <w:lvl w:ilvl="1" w:tplc="280A0003" w:tentative="1">
+      <w:start w:val="1"/>
+      <w:numFmt w:val="bullet"/>
+      <w:lvlText w:val="o"/>
+      <w:lvlJc w:val="left"/>
+      <w:pPr>
+        <w:ind w:left="1440" w:hanging="360"/>
+      </w:pPr>
+      <w:rPr>
+        <w:rFonts w:ascii="Courier New" w:hAnsi="Courier New" w:cs="Courier New" w:hint="default"/>
+      </w:rPr>
+    </w:lvl>
+    <w:lvl w:ilvl="2" w:tplc="280A0005" w:tentative="1">
+      <w:start w:val="1"/>
+      <w:numFmt w:val="bullet"/>
+      <w:lvlText w:val=""/>
+      <w:lvlJc w:val="left"/>
+      <w:pPr>
+        <w:ind w:left="2160" w:hanging="360"/>
+      </w:pPr>
+      <w:rPr>
+        <w:rFonts w:ascii="Wingdings" w:hAnsi="Wingdings" w:hint="default"/>
+      </w:rPr>
+    </w:lvl>
+    <w:lvl w:ilvl="3" w:tplc="280A0001" w:tentative="1">
+      <w:start w:val="1"/>
+      <w:numFmt w:val="bullet"/>
+      <w:lvlText w:val=""/>
+      <w:lvlJc w:val="left"/>
+      <w:pPr>
+        <w:ind w:left="2880" w:hanging="360"/>
+      </w:pPr>
+      <w:rPr>
+        <w:rFonts w:ascii="Symbol" w:hAnsi="Symbol" w:hint="default"/>
+      </w:rPr>
+    </w:lvl>
+    <w:lvl w:ilvl="4" w:tplc="280A0003" w:tentative="1">
+      <w:start w:val="1"/>
+      <w:numFmt w:val="bullet"/>
+      <w:lvlText w:val="o"/>
+      <w:lvlJc w:val="left"/>
+      <w:pPr>
+        <w:ind w:left="3600" w:hanging="360"/>
+      </w:pPr>
+      <w:rPr>
+        <w:rFonts w:ascii="Courier New" w:hAnsi="Courier New" w:cs="Courier New" w:hint="default"/>
+      </w:rPr>
+    </w:lvl>
+    <w:lvl w:ilvl="5" w:tplc="280A0005" w:tentative="1">
+      <w:start w:val="1"/>
+      <w:numFmt w:val="bullet"/>
+      <w:lvlText w:val=""/>
+      <w:lvlJc w:val="left"/>
+      <w:pPr>
+        <w:ind w:left="4320" w:hanging="360"/>
+      </w:pPr>
+      <w:rPr>
+        <w:rFonts w:ascii="Wingdings" w:hAnsi="Wingdings" w:hint="default"/>
+      </w:rPr>
+    </w:lvl>
+    <w:lvl w:ilvl="6" w:tplc="280A0001" w:tentative="1">
+      <w:start w:val="1"/>
+      <w:numFmt w:val="bullet"/>
+      <w:lvlText w:val=""/>
+      <w:lvlJc w:val="left"/>
+      <w:pPr>
+        <w:ind w:left="5040" w:hanging="360"/>
+      </w:pPr>
+      <w:rPr>
+        <w:rFonts w:ascii="Symbol" w:hAnsi="Symbol" w:hint="default"/>
+      </w:rPr>
+    </w:lvl>
+    <w:lvl w:ilvl="7" w:tplc="280A0003" w:tentative="1">
+      <w:start w:val="1"/>
+      <w:numFmt w:val="bullet"/>
+      <w:lvlText w:val="o"/>
+      <w:lvlJc w:val="left"/>
+      <w:pPr>
+        <w:ind w:left="5760" w:hanging="360"/>
+      </w:pPr>
+      <w:rPr>
+        <w:rFonts w:ascii="Courier New" w:hAnsi="Courier New" w:cs="Courier New" w:hint="default"/>
+      </w:rPr>
+    </w:lvl>
+    <w:lvl w:ilvl="8" w:tplc="280A0005" w:tentative="1">
+      <w:start w:val="1"/>
+      <w:numFmt w:val="bullet"/>
+      <w:lvlText w:val=""/>
+      <w:lvlJc w:val="left"/>
+      <w:pPr>
+        <w:ind w:left="6480" w:hanging="360"/>
+      </w:pPr>
+      <w:rPr>
+        <w:rFonts w:ascii="Wingdings" w:hAnsi="Wingdings" w:hint="default"/>
+      </w:rPr>
+    </w:lvl>
+  </w:abstractNum>
+  <w:abstractNum w:abstractNumId="2" w15:restartNumberingAfterBreak="0">
     <w:nsid w:val="657869B1"/>
     <w:multiLevelType w:val="hybridMultilevel"/>
     <w:tmpl w:val="0BE0E176"/>
@@ -1180,7 +1744,7 @@
       </w:rPr>
     </w:lvl>
   </w:abstractNum>
-  <w:abstractNum w:abstractNumId="2" w15:restartNumberingAfterBreak="0">
+  <w:abstractNum w:abstractNumId="3" w15:restartNumberingAfterBreak="0">
     <w:nsid w:val="705541FD"/>
     <w:multiLevelType w:val="hybridMultilevel"/>
     <w:tmpl w:val="B378B626"/>
@@ -1296,9 +1860,12 @@
     <w:abstractNumId w:val="0"/>
   </w:num>
   <w:num w:numId="2">
+    <w:abstractNumId w:val="3"/>
+  </w:num>
+  <w:num w:numId="3">
     <w:abstractNumId w:val="2"/>
   </w:num>
-  <w:num w:numId="3">
+  <w:num w:numId="4">
     <w:abstractNumId w:val="1"/>
   </w:num>
 </w:numbering>

</xml_diff>

<commit_message>
Aplicando patrones dao y uso de ResponseEntity
</commit_message>
<xml_diff>
--- a/Documentación Técnica[1].docx
+++ b/Documentación Técnica[1].docx
@@ -109,7 +109,13 @@
         <w:rPr>
           <w:rFonts w:ascii="Verdana" w:hAnsi="Verdana" w:cstheme="majorHAnsi"/>
         </w:rPr>
-        <w:t xml:space="preserve">El proyecto consiste en el desarrollo de una app empresarial enfocada en el mantenimiento del trabajador, </w:t>
+        <w:t>Los microservicios a desarrollar seran implementados y serán parte del proyecto App Empresarial, mantenimiento del trabajador, estos microservicios por su mismo nombre cumplirán la unica funcionalidad de su proposito.</w:t>
+      </w:r>
+      <w:r>
+        <w:rPr>
+          <w:rFonts w:ascii="Verdana" w:hAnsi="Verdana" w:cstheme="majorHAnsi"/>
+        </w:rPr>
+        <w:t xml:space="preserve"> </w:t>
       </w:r>
     </w:p>
     <w:p>
@@ -179,42 +185,12 @@
           <w:rFonts w:ascii="Verdana" w:hAnsi="Verdana" w:cstheme="majorHAnsi"/>
         </w:rPr>
       </w:pPr>
-      <w:proofErr w:type="spellStart"/>
-      <w:r>
-        <w:rPr>
-          <w:rFonts w:ascii="Verdana" w:hAnsi="Verdana" w:cstheme="majorHAnsi"/>
-        </w:rPr>
-        <w:t>Backend</w:t>
-      </w:r>
-      <w:proofErr w:type="spellEnd"/>
-      <w:r>
-        <w:rPr>
-          <w:rFonts w:ascii="Verdana" w:hAnsi="Verdana" w:cstheme="majorHAnsi"/>
-        </w:rPr>
-        <w:t xml:space="preserve">: Spring </w:t>
-      </w:r>
-      <w:proofErr w:type="spellStart"/>
-      <w:r>
-        <w:rPr>
-          <w:rFonts w:ascii="Verdana" w:hAnsi="Verdana" w:cstheme="majorHAnsi"/>
-        </w:rPr>
-        <w:t>Boot</w:t>
-      </w:r>
-      <w:proofErr w:type="spellEnd"/>
-      <w:r>
-        <w:rPr>
-          <w:rFonts w:ascii="Verdana" w:hAnsi="Verdana" w:cstheme="majorHAnsi"/>
-        </w:rPr>
-        <w:t xml:space="preserve">, Spring Data JPA, </w:t>
-      </w:r>
-      <w:proofErr w:type="spellStart"/>
-      <w:r>
-        <w:rPr>
-          <w:rFonts w:ascii="Verdana" w:hAnsi="Verdana" w:cstheme="majorHAnsi"/>
-        </w:rPr>
-        <w:t>Lombock</w:t>
-      </w:r>
-      <w:proofErr w:type="spellEnd"/>
+      <w:r>
+        <w:rPr>
+          <w:rFonts w:ascii="Verdana" w:hAnsi="Verdana" w:cstheme="majorHAnsi"/>
+        </w:rPr>
+        <w:t>Backend: Spring Boot, Spring Data JPA, Lombock</w:t>
+      </w:r>
     </w:p>
     <w:p>
       <w:pPr>
@@ -251,52 +227,8 @@
         <w:rPr>
           <w:rFonts w:ascii="Verdana" w:hAnsi="Verdana" w:cstheme="majorHAnsi"/>
         </w:rPr>
-        <w:t xml:space="preserve">Comunicación: </w:t>
-      </w:r>
-      <w:proofErr w:type="spellStart"/>
-      <w:r>
-        <w:rPr>
-          <w:rFonts w:ascii="Verdana" w:hAnsi="Verdana" w:cstheme="majorHAnsi"/>
-        </w:rPr>
-        <w:t>RESTful</w:t>
-      </w:r>
-      <w:proofErr w:type="spellEnd"/>
-      <w:r>
-        <w:rPr>
-          <w:rFonts w:ascii="Verdana" w:hAnsi="Verdana" w:cstheme="majorHAnsi"/>
-        </w:rPr>
-        <w:t xml:space="preserve"> </w:t>
-      </w:r>
-      <w:proofErr w:type="spellStart"/>
-      <w:r>
-        <w:rPr>
-          <w:rFonts w:ascii="Verdana" w:hAnsi="Verdana" w:cstheme="majorHAnsi"/>
-        </w:rPr>
-        <w:t>APIs</w:t>
-      </w:r>
-      <w:proofErr w:type="spellEnd"/>
-      <w:r>
-        <w:rPr>
-          <w:rFonts w:ascii="Verdana" w:hAnsi="Verdana" w:cstheme="majorHAnsi"/>
-        </w:rPr>
-        <w:t xml:space="preserve">, </w:t>
-      </w:r>
-      <w:proofErr w:type="spellStart"/>
-      <w:r>
-        <w:rPr>
-          <w:rFonts w:ascii="Verdana" w:hAnsi="Verdana" w:cstheme="majorHAnsi"/>
-        </w:rPr>
-        <w:t>Swagger</w:t>
-      </w:r>
-      <w:proofErr w:type="spellEnd"/>
-    </w:p>
-    <w:p>
-      <w:pPr>
-        <w:jc w:val="both"/>
-        <w:rPr>
-          <w:rFonts w:ascii="Verdana" w:hAnsi="Verdana" w:cstheme="majorHAnsi"/>
-        </w:rPr>
-      </w:pPr>
+        <w:t>Comunicación: RESTful APIs, Swagger</w:t>
+      </w:r>
     </w:p>
     <w:p>
       <w:pPr>
@@ -323,16 +255,8 @@
         <w:rPr>
           <w:rFonts w:ascii="Verdana" w:hAnsi="Verdana" w:cstheme="majorHAnsi"/>
         </w:rPr>
-        <w:t xml:space="preserve">Spring </w:t>
-      </w:r>
-      <w:proofErr w:type="spellStart"/>
-      <w:r>
-        <w:rPr>
-          <w:rFonts w:ascii="Verdana" w:hAnsi="Verdana" w:cstheme="majorHAnsi"/>
-        </w:rPr>
-        <w:t>Boot</w:t>
-      </w:r>
-      <w:proofErr w:type="spellEnd"/>
+        <w:t>Spring Boot</w:t>
+      </w:r>
     </w:p>
     <w:p>
       <w:pPr>
@@ -365,19 +289,11 @@
           <w:rFonts w:ascii="Verdana" w:hAnsi="Verdana" w:cstheme="majorHAnsi"/>
         </w:rPr>
       </w:pPr>
-      <w:proofErr w:type="spellStart"/>
-      <w:r>
-        <w:rPr>
-          <w:rFonts w:ascii="Verdana" w:hAnsi="Verdana" w:cstheme="majorHAnsi"/>
-        </w:rPr>
-        <w:t>Language</w:t>
-      </w:r>
-      <w:proofErr w:type="spellEnd"/>
-      <w:r>
-        <w:rPr>
-          <w:rFonts w:ascii="Verdana" w:hAnsi="Verdana" w:cstheme="majorHAnsi"/>
-        </w:rPr>
-        <w:t>: Java</w:t>
+      <w:r>
+        <w:rPr>
+          <w:rFonts w:ascii="Verdana" w:hAnsi="Verdana" w:cstheme="majorHAnsi"/>
+        </w:rPr>
+        <w:t>Language: Java</w:t>
       </w:r>
     </w:p>
     <w:p>
@@ -392,19 +308,25 @@
           <w:rFonts w:ascii="Verdana" w:hAnsi="Verdana" w:cstheme="majorHAnsi"/>
         </w:rPr>
       </w:pPr>
-      <w:proofErr w:type="spellStart"/>
-      <w:r>
-        <w:rPr>
-          <w:rFonts w:ascii="Verdana" w:hAnsi="Verdana" w:cstheme="majorHAnsi"/>
-        </w:rPr>
-        <w:t>Version</w:t>
-      </w:r>
-      <w:proofErr w:type="spellEnd"/>
-      <w:r>
-        <w:rPr>
-          <w:rFonts w:ascii="Verdana" w:hAnsi="Verdana" w:cstheme="majorHAnsi"/>
-        </w:rPr>
-        <w:t>: 3.4.4</w:t>
+      <w:r>
+        <w:rPr>
+          <w:rFonts w:ascii="Verdana" w:hAnsi="Verdana" w:cstheme="majorHAnsi"/>
+        </w:rPr>
+        <w:t>Version: 3.4.4</w:t>
+      </w:r>
+    </w:p>
+    <w:p>
+      <w:pPr>
+        <w:jc w:val="both"/>
+        <w:rPr>
+          <w:rFonts w:ascii="Verdana" w:hAnsi="Verdana" w:cstheme="majorHAnsi"/>
+        </w:rPr>
+      </w:pPr>
+      <w:r>
+        <w:rPr>
+          <w:rFonts w:ascii="Verdana" w:hAnsi="Verdana" w:cstheme="majorHAnsi"/>
+        </w:rPr>
+        <w:t>Project Metadata</w:t>
       </w:r>
     </w:p>
     <w:p>
@@ -419,16 +341,14 @@
         <w:rPr>
           <w:rFonts w:ascii="Verdana" w:hAnsi="Verdana" w:cstheme="majorHAnsi"/>
         </w:rPr>
-        <w:t xml:space="preserve">Project </w:t>
-      </w:r>
-      <w:proofErr w:type="spellStart"/>
-      <w:r>
-        <w:rPr>
-          <w:rFonts w:ascii="Verdana" w:hAnsi="Verdana" w:cstheme="majorHAnsi"/>
-        </w:rPr>
-        <w:t>Metadata</w:t>
-      </w:r>
-      <w:proofErr w:type="spellEnd"/>
+        <w:t>Group: api.cibertec.</w:t>
+      </w:r>
+      <w:r>
+        <w:rPr>
+          <w:rFonts w:ascii="Verdana" w:hAnsi="Verdana" w:cstheme="majorHAnsi"/>
+        </w:rPr>
+        <w:t>employee</w:t>
+      </w:r>
     </w:p>
     <w:p>
       <w:pPr>
@@ -438,36 +358,18 @@
           <w:rFonts w:ascii="Verdana" w:hAnsi="Verdana" w:cstheme="majorHAnsi"/>
         </w:rPr>
       </w:pPr>
-      <w:proofErr w:type="spellStart"/>
-      <w:r>
-        <w:rPr>
-          <w:rFonts w:ascii="Verdana" w:hAnsi="Verdana" w:cstheme="majorHAnsi"/>
-        </w:rPr>
-        <w:t>Group</w:t>
-      </w:r>
-      <w:proofErr w:type="spellEnd"/>
-      <w:r>
-        <w:rPr>
-          <w:rFonts w:ascii="Verdana" w:hAnsi="Verdana" w:cstheme="majorHAnsi"/>
-        </w:rPr>
-        <w:t xml:space="preserve">: </w:t>
-      </w:r>
-      <w:proofErr w:type="spellStart"/>
-      <w:proofErr w:type="gramStart"/>
-      <w:r>
-        <w:rPr>
-          <w:rFonts w:ascii="Verdana" w:hAnsi="Verdana" w:cstheme="majorHAnsi"/>
-        </w:rPr>
-        <w:t>api.cibertec</w:t>
-      </w:r>
-      <w:proofErr w:type="gramEnd"/>
-      <w:r>
-        <w:rPr>
-          <w:rFonts w:ascii="Verdana" w:hAnsi="Verdana" w:cstheme="majorHAnsi"/>
-        </w:rPr>
-        <w:t>.performance</w:t>
-      </w:r>
-      <w:proofErr w:type="spellEnd"/>
+      <w:r>
+        <w:rPr>
+          <w:rFonts w:ascii="Verdana" w:hAnsi="Verdana" w:cstheme="majorHAnsi"/>
+        </w:rPr>
+        <w:t xml:space="preserve">Artifact: </w:t>
+      </w:r>
+      <w:r>
+        <w:rPr>
+          <w:rFonts w:ascii="Verdana" w:hAnsi="Verdana" w:cstheme="majorHAnsi"/>
+        </w:rPr>
+        <w:t>performance</w:t>
+      </w:r>
     </w:p>
     <w:p>
       <w:pPr>
@@ -477,28 +379,12 @@
           <w:rFonts w:ascii="Verdana" w:hAnsi="Verdana" w:cstheme="majorHAnsi"/>
         </w:rPr>
       </w:pPr>
-      <w:proofErr w:type="spellStart"/>
-      <w:r>
-        <w:rPr>
-          <w:rFonts w:ascii="Verdana" w:hAnsi="Verdana" w:cstheme="majorHAnsi"/>
-        </w:rPr>
-        <w:t>Artifact</w:t>
-      </w:r>
-      <w:proofErr w:type="spellEnd"/>
-      <w:r>
-        <w:rPr>
-          <w:rFonts w:ascii="Verdana" w:hAnsi="Verdana" w:cstheme="majorHAnsi"/>
-        </w:rPr>
-        <w:t xml:space="preserve">: </w:t>
-      </w:r>
-      <w:proofErr w:type="spellStart"/>
-      <w:r>
-        <w:rPr>
-          <w:rFonts w:ascii="Verdana" w:hAnsi="Verdana" w:cstheme="majorHAnsi"/>
-        </w:rPr>
-        <w:t>employee</w:t>
-      </w:r>
-      <w:proofErr w:type="spellEnd"/>
+      <w:r>
+        <w:rPr>
+          <w:rFonts w:ascii="Verdana" w:hAnsi="Verdana" w:cstheme="majorHAnsi"/>
+        </w:rPr>
+        <w:t>Name: performance</w:t>
+      </w:r>
     </w:p>
     <w:p>
       <w:pPr>
@@ -508,19 +394,17 @@
           <w:rFonts w:ascii="Verdana" w:hAnsi="Verdana" w:cstheme="majorHAnsi"/>
         </w:rPr>
       </w:pPr>
-      <w:proofErr w:type="spellStart"/>
-      <w:r>
-        <w:rPr>
-          <w:rFonts w:ascii="Verdana" w:hAnsi="Verdana" w:cstheme="majorHAnsi"/>
-        </w:rPr>
-        <w:t>Name</w:t>
-      </w:r>
-      <w:proofErr w:type="spellEnd"/>
-      <w:r>
-        <w:rPr>
-          <w:rFonts w:ascii="Verdana" w:hAnsi="Verdana" w:cstheme="majorHAnsi"/>
-        </w:rPr>
-        <w:t>: performance</w:t>
+      <w:r>
+        <w:rPr>
+          <w:rFonts w:ascii="Verdana" w:hAnsi="Verdana" w:cstheme="majorHAnsi"/>
+        </w:rPr>
+        <w:t>Package name: api.cibertec.</w:t>
+      </w:r>
+      <w:r>
+        <w:rPr>
+          <w:rFonts w:ascii="Verdana" w:hAnsi="Verdana" w:cstheme="majorHAnsi"/>
+        </w:rPr>
+        <w:t>employee.performance</w:t>
       </w:r>
     </w:p>
     <w:p>
@@ -531,50 +415,12 @@
           <w:rFonts w:ascii="Verdana" w:hAnsi="Verdana" w:cstheme="majorHAnsi"/>
         </w:rPr>
       </w:pPr>
-      <w:proofErr w:type="spellStart"/>
-      <w:r>
-        <w:rPr>
-          <w:rFonts w:ascii="Verdana" w:hAnsi="Verdana" w:cstheme="majorHAnsi"/>
-        </w:rPr>
-        <w:t>Package</w:t>
-      </w:r>
-      <w:proofErr w:type="spellEnd"/>
-      <w:r>
-        <w:rPr>
-          <w:rFonts w:ascii="Verdana" w:hAnsi="Verdana" w:cstheme="majorHAnsi"/>
-        </w:rPr>
-        <w:t xml:space="preserve"> </w:t>
-      </w:r>
-      <w:proofErr w:type="spellStart"/>
-      <w:r>
-        <w:rPr>
-          <w:rFonts w:ascii="Verdana" w:hAnsi="Verdana" w:cstheme="majorHAnsi"/>
-        </w:rPr>
-        <w:t>name</w:t>
-      </w:r>
-      <w:proofErr w:type="spellEnd"/>
-      <w:r>
-        <w:rPr>
-          <w:rFonts w:ascii="Verdana" w:hAnsi="Verdana" w:cstheme="majorHAnsi"/>
-        </w:rPr>
-        <w:t xml:space="preserve">: </w:t>
-      </w:r>
-      <w:proofErr w:type="spellStart"/>
-      <w:proofErr w:type="gramStart"/>
-      <w:r>
-        <w:rPr>
-          <w:rFonts w:ascii="Verdana" w:hAnsi="Verdana" w:cstheme="majorHAnsi"/>
-        </w:rPr>
-        <w:t>api.cibertec</w:t>
-      </w:r>
-      <w:proofErr w:type="gramEnd"/>
-      <w:r>
-        <w:rPr>
-          <w:rFonts w:ascii="Verdana" w:hAnsi="Verdana" w:cstheme="majorHAnsi"/>
-        </w:rPr>
-        <w:t>.performance.employee</w:t>
-      </w:r>
-      <w:proofErr w:type="spellEnd"/>
+      <w:r>
+        <w:rPr>
+          <w:rFonts w:ascii="Verdana" w:hAnsi="Verdana" w:cstheme="majorHAnsi"/>
+        </w:rPr>
+        <w:t>Packaging: JAR</w:t>
+      </w:r>
     </w:p>
     <w:p>
       <w:pPr>
@@ -584,20 +430,20 @@
           <w:rFonts w:ascii="Verdana" w:hAnsi="Verdana" w:cstheme="majorHAnsi"/>
         </w:rPr>
       </w:pPr>
-      <w:proofErr w:type="spellStart"/>
-      <w:r>
-        <w:rPr>
-          <w:rFonts w:ascii="Verdana" w:hAnsi="Verdana" w:cstheme="majorHAnsi"/>
-        </w:rPr>
-        <w:t>Packaging</w:t>
-      </w:r>
-      <w:proofErr w:type="spellEnd"/>
-      <w:r>
-        <w:rPr>
-          <w:rFonts w:ascii="Verdana" w:hAnsi="Verdana" w:cstheme="majorHAnsi"/>
-        </w:rPr>
-        <w:t>: JAR</w:t>
-      </w:r>
+      <w:r>
+        <w:rPr>
+          <w:rFonts w:ascii="Verdana" w:hAnsi="Verdana" w:cstheme="majorHAnsi"/>
+        </w:rPr>
+        <w:t>Java: 17</w:t>
+      </w:r>
+    </w:p>
+    <w:p>
+      <w:pPr>
+        <w:jc w:val="both"/>
+        <w:rPr>
+          <w:rFonts w:ascii="Verdana" w:hAnsi="Verdana" w:cstheme="majorHAnsi"/>
+        </w:rPr>
+      </w:pPr>
     </w:p>
     <w:p>
       <w:pPr>
@@ -611,39 +457,7 @@
         <w:rPr>
           <w:rFonts w:ascii="Verdana" w:hAnsi="Verdana" w:cstheme="majorHAnsi"/>
         </w:rPr>
-        <w:t>Java: 17</w:t>
-      </w:r>
-    </w:p>
-    <w:p>
-      <w:pPr>
-        <w:ind w:left="360"/>
-        <w:jc w:val="both"/>
-        <w:rPr>
-          <w:rFonts w:ascii="Verdana" w:hAnsi="Verdana" w:cstheme="majorHAnsi"/>
-        </w:rPr>
-      </w:pPr>
-    </w:p>
-    <w:p>
-      <w:pPr>
-        <w:ind w:left="360"/>
-        <w:jc w:val="both"/>
-        <w:rPr>
-          <w:rFonts w:ascii="Verdana" w:hAnsi="Verdana" w:cstheme="majorHAnsi"/>
-        </w:rPr>
-      </w:pPr>
-      <w:proofErr w:type="spellStart"/>
-      <w:r>
-        <w:rPr>
-          <w:rFonts w:ascii="Verdana" w:hAnsi="Verdana" w:cstheme="majorHAnsi"/>
-        </w:rPr>
-        <w:t>Dependencies</w:t>
-      </w:r>
-      <w:proofErr w:type="spellEnd"/>
-      <w:r>
-        <w:rPr>
-          <w:rFonts w:ascii="Verdana" w:hAnsi="Verdana" w:cstheme="majorHAnsi"/>
-        </w:rPr>
-        <w:t>:</w:t>
+        <w:t>Dependencies:</w:t>
       </w:r>
     </w:p>
     <w:p>
@@ -700,30 +514,8 @@
         <w:rPr>
           <w:rFonts w:ascii="Verdana" w:hAnsi="Verdana" w:cstheme="majorHAnsi"/>
         </w:rPr>
-        <w:t xml:space="preserve">Spring </w:t>
-      </w:r>
-      <w:proofErr w:type="spellStart"/>
-      <w:r>
-        <w:rPr>
-          <w:rFonts w:ascii="Verdana" w:hAnsi="Verdana" w:cstheme="majorHAnsi"/>
-        </w:rPr>
-        <w:t>Boot</w:t>
-      </w:r>
-      <w:proofErr w:type="spellEnd"/>
-      <w:r>
-        <w:rPr>
-          <w:rFonts w:ascii="Verdana" w:hAnsi="Verdana" w:cstheme="majorHAnsi"/>
-        </w:rPr>
-        <w:t xml:space="preserve"> </w:t>
-      </w:r>
-      <w:proofErr w:type="spellStart"/>
-      <w:r>
-        <w:rPr>
-          <w:rFonts w:ascii="Verdana" w:hAnsi="Verdana" w:cstheme="majorHAnsi"/>
-        </w:rPr>
-        <w:t>DevTools</w:t>
-      </w:r>
-      <w:proofErr w:type="spellEnd"/>
+        <w:t>Spring Boot DevTools</w:t>
+      </w:r>
     </w:p>
     <w:p>
       <w:pPr>
@@ -741,6 +533,7 @@
         <w:rPr>
           <w:rFonts w:ascii="Verdana" w:hAnsi="Verdana" w:cstheme="majorHAnsi"/>
         </w:rPr>
+        <w:lastRenderedPageBreak/>
         <w:t>Spring Web</w:t>
       </w:r>
     </w:p>
@@ -760,7 +553,6 @@
         <w:rPr>
           <w:rFonts w:ascii="Verdana" w:hAnsi="Verdana" w:cstheme="majorHAnsi"/>
         </w:rPr>
-        <w:lastRenderedPageBreak/>
         <w:t>MySQL Driver</w:t>
       </w:r>
     </w:p>
@@ -847,20 +639,13 @@
         <w:rPr>
           <w:rFonts w:ascii="Verdana" w:hAnsi="Verdana" w:cstheme="majorHAnsi"/>
         </w:rPr>
-        <w:t>Consulta y carga de récords (logros, cursos, feedback, etc.).</w:t>
-      </w:r>
-    </w:p>
-    <w:p>
-      <w:pPr>
-        <w:rPr>
-          <w:rFonts w:ascii="Verdana" w:hAnsi="Verdana" w:cstheme="majorHAnsi"/>
-        </w:rPr>
-      </w:pPr>
-      <w:r>
-        <w:rPr>
-          <w:rFonts w:ascii="Verdana" w:hAnsi="Verdana" w:cstheme="majorHAnsi"/>
-        </w:rPr>
-        <w:t>Asignación automática de beneficios corporativos según el desempeño.</w:t>
+        <w:t xml:space="preserve">Consulta y carga de </w:t>
+      </w:r>
+      <w:r>
+        <w:rPr>
+          <w:rFonts w:ascii="Verdana" w:hAnsi="Verdana" w:cstheme="majorHAnsi"/>
+        </w:rPr>
+        <w:t>logros(Achievements)</w:t>
       </w:r>
     </w:p>
     <w:p>
@@ -965,21 +750,7 @@
               <w:rPr>
                 <w:rFonts w:ascii="Verdana" w:hAnsi="Verdana" w:cstheme="majorHAnsi"/>
               </w:rPr>
-              <w:t xml:space="preserve">KPI (Key Performance </w:t>
-            </w:r>
-            <w:proofErr w:type="spellStart"/>
-            <w:r>
-              <w:rPr>
-                <w:rFonts w:ascii="Verdana" w:hAnsi="Verdana" w:cstheme="majorHAnsi"/>
-              </w:rPr>
-              <w:t>Indicator</w:t>
-            </w:r>
-            <w:proofErr w:type="spellEnd"/>
-            <w:r>
-              <w:rPr>
-                <w:rFonts w:ascii="Verdana" w:hAnsi="Verdana" w:cstheme="majorHAnsi"/>
-              </w:rPr>
-              <w:t>)</w:t>
+              <w:t>KPI (Key Performance Indicator)</w:t>
             </w:r>
           </w:p>
         </w:tc>
@@ -997,16 +768,8 @@
               <w:rPr>
                 <w:rFonts w:ascii="Verdana" w:hAnsi="Verdana" w:cstheme="majorHAnsi"/>
               </w:rPr>
-              <w:t xml:space="preserve">Esta tabla toma la forma en la que puede ser medible los diferentes tipos de indicadores, para categorizarlos y ser usados en la relación </w:t>
+              <w:t>Esta tabla toma la forma en la que puede ser medible los diferentes tipos de indicadores, para categorizarlos y ser usados en la relación employee_kpi</w:t>
             </w:r>
-            <w:proofErr w:type="spellStart"/>
-            <w:r>
-              <w:rPr>
-                <w:rFonts w:ascii="Verdana" w:hAnsi="Verdana" w:cstheme="majorHAnsi"/>
-              </w:rPr>
-              <w:t>employee_kpi</w:t>
-            </w:r>
-            <w:proofErr w:type="spellEnd"/>
           </w:p>
         </w:tc>
       </w:tr>
@@ -1021,7 +784,6 @@
                 <w:rFonts w:ascii="Verdana" w:hAnsi="Verdana" w:cstheme="majorHAnsi"/>
               </w:rPr>
             </w:pPr>
-            <w:proofErr w:type="spellStart"/>
             <w:r>
               <w:rPr>
                 <w:rFonts w:ascii="Verdana" w:hAnsi="Verdana" w:cstheme="majorHAnsi"/>
@@ -1040,7 +802,6 @@
               </w:rPr>
               <w:t>e_kpi</w:t>
             </w:r>
-            <w:proofErr w:type="spellEnd"/>
           </w:p>
         </w:tc>
         <w:tc>
@@ -1057,21 +818,7 @@
               <w:rPr>
                 <w:rFonts w:ascii="Verdana" w:hAnsi="Verdana" w:cstheme="majorHAnsi"/>
               </w:rPr>
-              <w:t xml:space="preserve">Esta tabla nace en la relación de </w:t>
-            </w:r>
-            <w:proofErr w:type="spellStart"/>
-            <w:r>
-              <w:rPr>
-                <w:rFonts w:ascii="Verdana" w:hAnsi="Verdana" w:cstheme="majorHAnsi"/>
-              </w:rPr>
-              <w:t>Employee</w:t>
-            </w:r>
-            <w:proofErr w:type="spellEnd"/>
-            <w:r>
-              <w:rPr>
-                <w:rFonts w:ascii="Verdana" w:hAnsi="Verdana" w:cstheme="majorHAnsi"/>
-              </w:rPr>
-              <w:t xml:space="preserve"> y los KPI, donde se asignará un valor medible dependiendo el tipo de KPI</w:t>
+              <w:t>Esta tabla nace en la relación de Employee y los KPI, donde se asignará un valor medible dependiendo el tipo de KPI</w:t>
             </w:r>
           </w:p>
         </w:tc>
@@ -1127,16 +874,8 @@
               <w:rPr>
                 <w:rFonts w:ascii="Verdana" w:hAnsi="Verdana" w:cstheme="majorHAnsi"/>
               </w:rPr>
-              <w:t xml:space="preserve">el empleado, uso menos técnico y más </w:t>
+              <w:t>el empleado, uso menos técnico y más historializado</w:t>
             </w:r>
-            <w:proofErr w:type="spellStart"/>
-            <w:r>
-              <w:rPr>
-                <w:rFonts w:ascii="Verdana" w:hAnsi="Verdana" w:cstheme="majorHAnsi"/>
-              </w:rPr>
-              <w:t>historializado</w:t>
-            </w:r>
-            <w:proofErr w:type="spellEnd"/>
           </w:p>
         </w:tc>
       </w:tr>
@@ -1151,14 +890,12 @@
                 <w:rFonts w:ascii="Verdana" w:hAnsi="Verdana" w:cstheme="majorHAnsi"/>
               </w:rPr>
             </w:pPr>
-            <w:proofErr w:type="spellStart"/>
             <w:r>
               <w:rPr>
                 <w:rFonts w:ascii="Verdana" w:hAnsi="Verdana" w:cstheme="majorHAnsi"/>
               </w:rPr>
               <w:t>Feedback</w:t>
             </w:r>
-            <w:proofErr w:type="spellEnd"/>
           </w:p>
         </w:tc>
         <w:tc>
@@ -1259,20 +996,20 @@
         <w:rPr>
           <w:rFonts w:ascii="Verdana" w:hAnsi="Verdana" w:cstheme="majorHAnsi"/>
         </w:rPr>
+        <w:t>Descripción general:</w:t>
+      </w:r>
+    </w:p>
+    <w:p>
+      <w:pPr>
+        <w:rPr>
+          <w:rFonts w:ascii="Verdana" w:hAnsi="Verdana" w:cstheme="majorHAnsi"/>
+        </w:rPr>
+      </w:pPr>
+      <w:r>
+        <w:rPr>
+          <w:rFonts w:ascii="Verdana" w:hAnsi="Verdana" w:cstheme="majorHAnsi"/>
+        </w:rPr>
         <w:lastRenderedPageBreak/>
-        <w:t>Descripción general:</w:t>
-      </w:r>
-    </w:p>
-    <w:p>
-      <w:pPr>
-        <w:rPr>
-          <w:rFonts w:ascii="Verdana" w:hAnsi="Verdana" w:cstheme="majorHAnsi"/>
-        </w:rPr>
-      </w:pPr>
-      <w:r>
-        <w:rPr>
-          <w:rFonts w:ascii="Verdana" w:hAnsi="Verdana" w:cstheme="majorHAnsi"/>
-        </w:rPr>
         <w:t>Este servicio permite la administración de cursos, talleres o capacitaciones internas y externas para los empleados. El sistema registra la participación, avances y finalización de cada formación.</w:t>
       </w:r>
     </w:p>
@@ -2269,6 +2006,9 @@
   <w:style w:type="paragraph" w:default="1" w:styleId="Normal">
     <w:name w:val="Normal"/>
     <w:qFormat/>
+    <w:rPr>
+      <w:noProof/>
+    </w:rPr>
   </w:style>
   <w:style w:type="character" w:default="1" w:styleId="Fuentedeprrafopredeter">
     <w:name w:val="Default Paragraph Font"/>

</xml_diff>